<commit_message>
Updated technote about MongoDB and instructions in meeting note
</commit_message>
<xml_diff>
--- a/docs/meetingnote2023.1.9.docx
+++ b/docs/meetingnote2023.1.9.docx
@@ -52,7 +52,14 @@
           <w:sz w:val="28"/>
           <w:szCs w:val="28"/>
         </w:rPr>
-        <w:t>10:00</w:t>
+        <w:t>1</w:t>
+      </w:r>
+      <w:r>
+        <w:rPr>
+          <w:sz w:val="28"/>
+          <w:szCs w:val="28"/>
+        </w:rPr>
+        <w:t>1:00</w:t>
       </w:r>
       <w:r>
         <w:rPr>
@@ -238,6 +245,90 @@
       </w:pPr>
       <w:r>
         <w:rPr>
+          <w:rFonts w:cs="Times New Roman (Body CS)"/>
+          <w:sz w:val="24"/>
+          <w:szCs w:val="24"/>
+        </w:rPr>
+        <w:t xml:space="preserve">Created </w:t>
+      </w:r>
+      <w:proofErr w:type="spellStart"/>
+      <w:r>
+        <w:rPr>
+          <w:rFonts w:cs="Times New Roman (Body CS)"/>
+          <w:sz w:val="24"/>
+          <w:szCs w:val="24"/>
+        </w:rPr>
+        <w:t>JiangLab</w:t>
+      </w:r>
+      <w:proofErr w:type="spellEnd"/>
+      <w:r>
+        <w:rPr>
+          <w:rFonts w:cs="Times New Roman (Body CS)"/>
+          <w:sz w:val="24"/>
+          <w:szCs w:val="24"/>
+        </w:rPr>
+        <w:t xml:space="preserve"> organization in MongoDB.</w:t>
+      </w:r>
+    </w:p>
+    <w:p>
+      <w:pPr>
+        <w:pStyle w:val="ListParagraph"/>
+        <w:numPr>
+          <w:ilvl w:val="0"/>
+          <w:numId w:val="17"/>
+        </w:numPr>
+        <w:rPr>
+          <w:rFonts w:cs="Times New Roman (Body CS)"/>
+          <w:sz w:val="24"/>
+          <w:szCs w:val="24"/>
+        </w:rPr>
+      </w:pPr>
+      <w:r>
+        <w:rPr>
+          <w:rFonts w:cs="Times New Roman (Body CS)"/>
+          <w:sz w:val="24"/>
+          <w:szCs w:val="24"/>
+        </w:rPr>
+        <w:t>Created a new project and database in MongoDB</w:t>
+      </w:r>
+    </w:p>
+    <w:p>
+      <w:pPr>
+        <w:pStyle w:val="ListParagraph"/>
+        <w:numPr>
+          <w:ilvl w:val="0"/>
+          <w:numId w:val="17"/>
+        </w:numPr>
+        <w:rPr>
+          <w:rFonts w:cs="Times New Roman (Body CS)"/>
+          <w:sz w:val="24"/>
+          <w:szCs w:val="24"/>
+        </w:rPr>
+      </w:pPr>
+      <w:r>
+        <w:rPr>
+          <w:rFonts w:cs="Times New Roman (Body CS)"/>
+          <w:sz w:val="24"/>
+          <w:szCs w:val="24"/>
+        </w:rPr>
+        <w:t>Updated the technote regarding MongoDB.</w:t>
+      </w:r>
+    </w:p>
+    <w:p>
+      <w:pPr>
+        <w:pStyle w:val="ListParagraph"/>
+        <w:numPr>
+          <w:ilvl w:val="0"/>
+          <w:numId w:val="17"/>
+        </w:numPr>
+        <w:rPr>
+          <w:rFonts w:cs="Times New Roman (Body CS)"/>
+          <w:sz w:val="24"/>
+          <w:szCs w:val="24"/>
+        </w:rPr>
+      </w:pPr>
+      <w:r>
+        <w:rPr>
           <w:sz w:val="24"/>
           <w:szCs w:val="24"/>
         </w:rPr>
@@ -370,9 +461,11 @@
       </w:pPr>
       <w:r>
         <w:rPr>
-          <w:sz w:val="24"/>
-          <w:szCs w:val="24"/>
-        </w:rPr>
+          <w:noProof/>
+          <w:sz w:val="24"/>
+          <w:szCs w:val="24"/>
+        </w:rPr>
+        <w:lastRenderedPageBreak/>
         <w:drawing>
           <wp:inline distT="0" distB="0" distL="0" distR="0" wp14:anchorId="0E439E23" wp14:editId="7D30FD67">
             <wp:extent cx="5943600" cy="4242435"/>
@@ -445,7 +538,6 @@
           <w:sz w:val="24"/>
           <w:szCs w:val="24"/>
         </w:rPr>
-        <w:lastRenderedPageBreak/>
         <w:t>Shap</w:t>
       </w:r>
       <w:proofErr w:type="spellEnd"/>
@@ -527,9 +619,11 @@
       </w:pPr>
       <w:r>
         <w:rPr>
-          <w:sz w:val="24"/>
-          <w:szCs w:val="24"/>
-        </w:rPr>
+          <w:noProof/>
+          <w:sz w:val="24"/>
+          <w:szCs w:val="24"/>
+        </w:rPr>
+        <w:lastRenderedPageBreak/>
         <w:drawing>
           <wp:inline distT="0" distB="0" distL="0" distR="0" wp14:anchorId="13E8726B" wp14:editId="7EEA3F48">
             <wp:extent cx="5943600" cy="4298315"/>

</xml_diff>